<commit_message>
Creation de la route de l'api
</commit_message>
<xml_diff>
--- a/Dossier/Demande convention PAE_v.15 04 2021.docx
+++ b/Dossier/Demande convention PAE_v.15 04 2021.docx
@@ -1,6 +1,6 @@
 
 <file path=word/document.xml><?xml version="1.0" encoding="utf-8"?>
-<w:document xmlns:wpc="http://schemas.microsoft.com/office/word/2010/wordprocessingCanvas" xmlns:cx="http://schemas.microsoft.com/office/drawing/2014/chartex" xmlns:cx1="http://schemas.microsoft.com/office/drawing/2015/9/8/chartex" xmlns:cx2="http://schemas.microsoft.com/office/drawing/2015/10/21/chartex" xmlns:cx3="http://schemas.microsoft.com/office/drawing/2016/5/9/chartex" xmlns:cx4="http://schemas.microsoft.com/office/drawing/2016/5/10/chartex" xmlns:cx5="http://schemas.microsoft.com/office/drawing/2016/5/11/chartex" xmlns:cx6="http://schemas.microsoft.com/office/drawing/2016/5/12/chartex" xmlns:cx7="http://schemas.microsoft.com/office/drawing/2016/5/13/chartex" xmlns:cx8="http://schemas.microsoft.com/office/drawing/2016/5/14/chartex" xmlns:mc="http://schemas.openxmlformats.org/markup-compatibility/2006" xmlns:aink="http://schemas.microsoft.com/office/drawing/2016/ink" xmlns:am3d="http://schemas.microsoft.com/office/drawing/2017/model3d" xmlns:o="urn:schemas-microsoft-com:office:office" xmlns:oel="http://schemas.microsoft.com/office/2019/extlst" xmlns:r="http://schemas.openxmlformats.org/officeDocument/2006/relationships" xmlns:m="http://schemas.openxmlformats.org/officeDocument/2006/math" xmlns:v="urn:schemas-microsoft-com:vml" xmlns:wp14="http://schemas.microsoft.com/office/word/2010/wordprocessingDrawing" xmlns:wp="http://schemas.openxmlformats.org/drawingml/2006/wordprocessingDrawing" xmlns:w10="urn:schemas-microsoft-com:office:word" xmlns:w="http://schemas.openxmlformats.org/wordprocessingml/2006/main" xmlns:w14="http://schemas.microsoft.com/office/word/2010/wordml" xmlns:w15="http://schemas.microsoft.com/office/word/2012/wordml" xmlns:w16cex="http://schemas.microsoft.com/office/word/2018/wordml/cex" xmlns:w16cid="http://schemas.microsoft.com/office/word/2016/wordml/cid" xmlns:w16="http://schemas.microsoft.com/office/word/2018/wordml" xmlns:w16sdtdh="http://schemas.microsoft.com/office/word/2020/wordml/sdtdatahash" xmlns:w16se="http://schemas.microsoft.com/office/word/2015/wordml/symex" xmlns:wpg="http://schemas.microsoft.com/office/word/2010/wordprocessingGroup" xmlns:wpi="http://schemas.microsoft.com/office/word/2010/wordprocessingInk" xmlns:wne="http://schemas.microsoft.com/office/word/2006/wordml" xmlns:wps="http://schemas.microsoft.com/office/word/2010/wordprocessingShape" mc:Ignorable="w14 w15 w16se w16cid w16 w16cex w16sdtdh wp14">
+<w:document xmlns:wpc="http://schemas.microsoft.com/office/word/2010/wordprocessingCanvas" xmlns:cx="http://schemas.microsoft.com/office/drawing/2014/chartex" xmlns:cx1="http://schemas.microsoft.com/office/drawing/2015/9/8/chartex" xmlns:mc="http://schemas.openxmlformats.org/markup-compatibility/2006" xmlns:o="urn:schemas-microsoft-com:office:office" xmlns:r="http://schemas.openxmlformats.org/officeDocument/2006/relationships" xmlns:m="http://schemas.openxmlformats.org/officeDocument/2006/math" xmlns:v="urn:schemas-microsoft-com:vml" xmlns:wp14="http://schemas.microsoft.com/office/word/2010/wordprocessingDrawing" xmlns:wp="http://schemas.openxmlformats.org/drawingml/2006/wordprocessingDrawing" xmlns:w10="urn:schemas-microsoft-com:office:word" xmlns:w="http://schemas.openxmlformats.org/wordprocessingml/2006/main" xmlns:w14="http://schemas.microsoft.com/office/word/2010/wordml" xmlns:w15="http://schemas.microsoft.com/office/word/2012/wordml" xmlns:w16se="http://schemas.microsoft.com/office/word/2015/wordml/symex" xmlns:wpg="http://schemas.microsoft.com/office/word/2010/wordprocessingGroup" xmlns:wpi="http://schemas.microsoft.com/office/word/2010/wordprocessingInk" xmlns:wne="http://schemas.microsoft.com/office/word/2006/wordml" xmlns:wps="http://schemas.microsoft.com/office/word/2010/wordprocessingShape" mc:Ignorable="w14 w15 w16se wp14">
   <w:body>
     <w:p>
       <w:pPr>
@@ -351,15 +351,34 @@
                 <w:sz w:val="18"/>
                 <w:szCs w:val="22"/>
               </w:rPr>
-              <w:t xml:space="preserve"> : </w:t>
-            </w:r>
-            <w:r>
-              <w:rPr>
-                <w:rFonts w:ascii="Tahoma" w:hAnsi="Tahoma" w:cs="Tahoma"/>
-                <w:sz w:val="18"/>
-                <w:szCs w:val="22"/>
-              </w:rPr>
-              <w:t>………………………………………………………………………………………………………………………………………</w:t>
+              <w:t> :</w:t>
+            </w:r>
+            <w:r>
+              <w:rPr>
+                <w:rFonts w:ascii="Tahoma" w:hAnsi="Tahoma" w:cs="Tahoma"/>
+                <w:b/>
+                <w:sz w:val="18"/>
+                <w:szCs w:val="22"/>
+              </w:rPr>
+              <w:t xml:space="preserve"> </w:t>
+            </w:r>
+            <w:proofErr w:type="spellStart"/>
+            <w:r>
+              <w:rPr>
+                <w:rFonts w:ascii="Tahoma" w:hAnsi="Tahoma" w:cs="Tahoma"/>
+                <w:sz w:val="18"/>
+                <w:szCs w:val="22"/>
+              </w:rPr>
+              <w:t>Versluys</w:t>
+            </w:r>
+            <w:proofErr w:type="spellEnd"/>
+            <w:r>
+              <w:rPr>
+                <w:rFonts w:ascii="Tahoma" w:hAnsi="Tahoma" w:cs="Tahoma"/>
+                <w:sz w:val="18"/>
+                <w:szCs w:val="22"/>
+              </w:rPr>
+              <w:t xml:space="preserve"> Theo</w:t>
             </w:r>
           </w:p>
           <w:p>
@@ -398,24 +417,10 @@
                 <w:sz w:val="18"/>
                 <w:szCs w:val="22"/>
               </w:rPr>
-              <w:t>………………………………………………………</w:t>
-            </w:r>
-            <w:r>
-              <w:rPr>
-                <w:rFonts w:ascii="Tahoma" w:hAnsi="Tahoma" w:cs="Tahoma"/>
-                <w:sz w:val="18"/>
-                <w:szCs w:val="22"/>
-              </w:rPr>
-              <w:t>……………</w:t>
-            </w:r>
-            <w:r>
-              <w:rPr>
-                <w:rFonts w:ascii="Tahoma" w:hAnsi="Tahoma" w:cs="Tahoma"/>
-                <w:sz w:val="18"/>
-                <w:szCs w:val="22"/>
-              </w:rPr>
-              <w:t>………</w:t>
-            </w:r>
+              <w:t>1 98 11 59 271 221 27</w:t>
+            </w:r>
+            <w:bookmarkStart w:id="0" w:name="_GoBack"/>
+            <w:bookmarkEnd w:id="0"/>
             <w:r>
               <w:rPr>
                 <w:rFonts w:ascii="Tahoma" w:hAnsi="Tahoma" w:cs="Tahoma"/>
@@ -439,7 +444,7 @@
                 <w:sz w:val="18"/>
                 <w:szCs w:val="22"/>
               </w:rPr>
-              <w:t>………………………………</w:t>
+              <w:t>23107537</w:t>
             </w:r>
           </w:p>
           <w:p>
@@ -456,13 +461,23 @@
                 <w:sz w:val="20"/>
               </w:rPr>
             </w:pPr>
-            <w:r>
-              <w:rPr>
-                <w:rFonts w:ascii="Tahoma" w:hAnsi="Tahoma" w:cs="Tahoma"/>
-                <w:b/>
-                <w:sz w:val="20"/>
-              </w:rPr>
-              <w:t>en formation de</w:t>
+            <w:proofErr w:type="gramStart"/>
+            <w:r>
+              <w:rPr>
+                <w:rFonts w:ascii="Tahoma" w:hAnsi="Tahoma" w:cs="Tahoma"/>
+                <w:b/>
+                <w:sz w:val="20"/>
+              </w:rPr>
+              <w:t>en</w:t>
+            </w:r>
+            <w:proofErr w:type="gramEnd"/>
+            <w:r>
+              <w:rPr>
+                <w:rFonts w:ascii="Tahoma" w:hAnsi="Tahoma" w:cs="Tahoma"/>
+                <w:b/>
+                <w:sz w:val="20"/>
+              </w:rPr>
+              <w:t xml:space="preserve"> formation de</w:t>
             </w:r>
             <w:r>
               <w:rPr>
@@ -5808,7 +5823,25 @@
                 <w:sz w:val="18"/>
                 <w:szCs w:val="22"/>
               </w:rPr>
-              <w:t xml:space="preserve">  le   </w:t>
+              <w:t xml:space="preserve">  </w:t>
+            </w:r>
+            <w:proofErr w:type="gramStart"/>
+            <w:r>
+              <w:rPr>
+                <w:rFonts w:ascii="Tahoma" w:hAnsi="Tahoma" w:cs="Tahoma"/>
+                <w:sz w:val="18"/>
+                <w:szCs w:val="22"/>
+              </w:rPr>
+              <w:t>le</w:t>
+            </w:r>
+            <w:proofErr w:type="gramEnd"/>
+            <w:r>
+              <w:rPr>
+                <w:rFonts w:ascii="Tahoma" w:hAnsi="Tahoma" w:cs="Tahoma"/>
+                <w:sz w:val="18"/>
+                <w:szCs w:val="22"/>
+              </w:rPr>
+              <w:t xml:space="preserve">   </w:t>
             </w:r>
             <w:r>
               <w:rPr>
@@ -6335,7 +6368,7 @@
 </file>
 
 <file path=word/endnotes.xml><?xml version="1.0" encoding="utf-8"?>
-<w:endnotes xmlns:wpc="http://schemas.microsoft.com/office/word/2010/wordprocessingCanvas" xmlns:cx="http://schemas.microsoft.com/office/drawing/2014/chartex" xmlns:cx1="http://schemas.microsoft.com/office/drawing/2015/9/8/chartex" xmlns:cx2="http://schemas.microsoft.com/office/drawing/2015/10/21/chartex" xmlns:cx3="http://schemas.microsoft.com/office/drawing/2016/5/9/chartex" xmlns:cx4="http://schemas.microsoft.com/office/drawing/2016/5/10/chartex" xmlns:cx5="http://schemas.microsoft.com/office/drawing/2016/5/11/chartex" xmlns:cx6="http://schemas.microsoft.com/office/drawing/2016/5/12/chartex" xmlns:cx7="http://schemas.microsoft.com/office/drawing/2016/5/13/chartex" xmlns:cx8="http://schemas.microsoft.com/office/drawing/2016/5/14/chartex" xmlns:mc="http://schemas.openxmlformats.org/markup-compatibility/2006" xmlns:aink="http://schemas.microsoft.com/office/drawing/2016/ink" xmlns:am3d="http://schemas.microsoft.com/office/drawing/2017/model3d" xmlns:o="urn:schemas-microsoft-com:office:office" xmlns:oel="http://schemas.microsoft.com/office/2019/extlst" xmlns:r="http://schemas.openxmlformats.org/officeDocument/2006/relationships" xmlns:m="http://schemas.openxmlformats.org/officeDocument/2006/math" xmlns:v="urn:schemas-microsoft-com:vml" xmlns:wp14="http://schemas.microsoft.com/office/word/2010/wordprocessingDrawing" xmlns:wp="http://schemas.openxmlformats.org/drawingml/2006/wordprocessingDrawing" xmlns:w10="urn:schemas-microsoft-com:office:word" xmlns:w="http://schemas.openxmlformats.org/wordprocessingml/2006/main" xmlns:w14="http://schemas.microsoft.com/office/word/2010/wordml" xmlns:w15="http://schemas.microsoft.com/office/word/2012/wordml" xmlns:w16cex="http://schemas.microsoft.com/office/word/2018/wordml/cex" xmlns:w16cid="http://schemas.microsoft.com/office/word/2016/wordml/cid" xmlns:w16="http://schemas.microsoft.com/office/word/2018/wordml" xmlns:w16sdtdh="http://schemas.microsoft.com/office/word/2020/wordml/sdtdatahash" xmlns:w16se="http://schemas.microsoft.com/office/word/2015/wordml/symex" xmlns:wpg="http://schemas.microsoft.com/office/word/2010/wordprocessingGroup" xmlns:wpi="http://schemas.microsoft.com/office/word/2010/wordprocessingInk" xmlns:wne="http://schemas.microsoft.com/office/word/2006/wordml" xmlns:wps="http://schemas.microsoft.com/office/word/2010/wordprocessingShape" mc:Ignorable="w14 w15 w16se w16cid w16 w16cex w16sdtdh wp14">
+<w:endnotes xmlns:wpc="http://schemas.microsoft.com/office/word/2010/wordprocessingCanvas" xmlns:cx="http://schemas.microsoft.com/office/drawing/2014/chartex" xmlns:cx1="http://schemas.microsoft.com/office/drawing/2015/9/8/chartex" xmlns:mc="http://schemas.openxmlformats.org/markup-compatibility/2006" xmlns:o="urn:schemas-microsoft-com:office:office" xmlns:r="http://schemas.openxmlformats.org/officeDocument/2006/relationships" xmlns:m="http://schemas.openxmlformats.org/officeDocument/2006/math" xmlns:v="urn:schemas-microsoft-com:vml" xmlns:wp14="http://schemas.microsoft.com/office/word/2010/wordprocessingDrawing" xmlns:wp="http://schemas.openxmlformats.org/drawingml/2006/wordprocessingDrawing" xmlns:w10="urn:schemas-microsoft-com:office:word" xmlns:w="http://schemas.openxmlformats.org/wordprocessingml/2006/main" xmlns:w14="http://schemas.microsoft.com/office/word/2010/wordml" xmlns:w15="http://schemas.microsoft.com/office/word/2012/wordml" xmlns:w16se="http://schemas.microsoft.com/office/word/2015/wordml/symex" xmlns:wpg="http://schemas.microsoft.com/office/word/2010/wordprocessingGroup" xmlns:wpi="http://schemas.microsoft.com/office/word/2010/wordprocessingInk" xmlns:wne="http://schemas.microsoft.com/office/word/2006/wordml" xmlns:wps="http://schemas.microsoft.com/office/word/2010/wordprocessingShape" mc:Ignorable="w14 w15 w16se wp14">
   <w:endnote w:type="separator" w:id="-1">
     <w:p>
       <w:r>
@@ -6354,7 +6387,7 @@
 </file>
 
 <file path=word/footer1.xml><?xml version="1.0" encoding="utf-8"?>
-<w:ftr xmlns:wpc="http://schemas.microsoft.com/office/word/2010/wordprocessingCanvas" xmlns:cx="http://schemas.microsoft.com/office/drawing/2014/chartex" xmlns:cx1="http://schemas.microsoft.com/office/drawing/2015/9/8/chartex" xmlns:cx2="http://schemas.microsoft.com/office/drawing/2015/10/21/chartex" xmlns:cx3="http://schemas.microsoft.com/office/drawing/2016/5/9/chartex" xmlns:cx4="http://schemas.microsoft.com/office/drawing/2016/5/10/chartex" xmlns:cx5="http://schemas.microsoft.com/office/drawing/2016/5/11/chartex" xmlns:cx6="http://schemas.microsoft.com/office/drawing/2016/5/12/chartex" xmlns:cx7="http://schemas.microsoft.com/office/drawing/2016/5/13/chartex" xmlns:cx8="http://schemas.microsoft.com/office/drawing/2016/5/14/chartex" xmlns:mc="http://schemas.openxmlformats.org/markup-compatibility/2006" xmlns:aink="http://schemas.microsoft.com/office/drawing/2016/ink" xmlns:am3d="http://schemas.microsoft.com/office/drawing/2017/model3d" xmlns:o="urn:schemas-microsoft-com:office:office" xmlns:oel="http://schemas.microsoft.com/office/2019/extlst" xmlns:r="http://schemas.openxmlformats.org/officeDocument/2006/relationships" xmlns:m="http://schemas.openxmlformats.org/officeDocument/2006/math" xmlns:v="urn:schemas-microsoft-com:vml" xmlns:wp14="http://schemas.microsoft.com/office/word/2010/wordprocessingDrawing" xmlns:wp="http://schemas.openxmlformats.org/drawingml/2006/wordprocessingDrawing" xmlns:w10="urn:schemas-microsoft-com:office:word" xmlns:w="http://schemas.openxmlformats.org/wordprocessingml/2006/main" xmlns:w14="http://schemas.microsoft.com/office/word/2010/wordml" xmlns:w15="http://schemas.microsoft.com/office/word/2012/wordml" xmlns:w16cex="http://schemas.microsoft.com/office/word/2018/wordml/cex" xmlns:w16cid="http://schemas.microsoft.com/office/word/2016/wordml/cid" xmlns:w16="http://schemas.microsoft.com/office/word/2018/wordml" xmlns:w16sdtdh="http://schemas.microsoft.com/office/word/2020/wordml/sdtdatahash" xmlns:w16se="http://schemas.microsoft.com/office/word/2015/wordml/symex" xmlns:wpg="http://schemas.microsoft.com/office/word/2010/wordprocessingGroup" xmlns:wpi="http://schemas.microsoft.com/office/word/2010/wordprocessingInk" xmlns:wne="http://schemas.microsoft.com/office/word/2006/wordml" xmlns:wps="http://schemas.microsoft.com/office/word/2010/wordprocessingShape" mc:Ignorable="w14 w15 w16se w16cid w16 w16cex w16sdtdh wp14">
+<w:ftr xmlns:wpc="http://schemas.microsoft.com/office/word/2010/wordprocessingCanvas" xmlns:cx="http://schemas.microsoft.com/office/drawing/2014/chartex" xmlns:cx1="http://schemas.microsoft.com/office/drawing/2015/9/8/chartex" xmlns:mc="http://schemas.openxmlformats.org/markup-compatibility/2006" xmlns:o="urn:schemas-microsoft-com:office:office" xmlns:r="http://schemas.openxmlformats.org/officeDocument/2006/relationships" xmlns:m="http://schemas.openxmlformats.org/officeDocument/2006/math" xmlns:v="urn:schemas-microsoft-com:vml" xmlns:wp14="http://schemas.microsoft.com/office/word/2010/wordprocessingDrawing" xmlns:wp="http://schemas.openxmlformats.org/drawingml/2006/wordprocessingDrawing" xmlns:w10="urn:schemas-microsoft-com:office:word" xmlns:w="http://schemas.openxmlformats.org/wordprocessingml/2006/main" xmlns:w14="http://schemas.microsoft.com/office/word/2010/wordml" xmlns:w15="http://schemas.microsoft.com/office/word/2012/wordml" xmlns:w16se="http://schemas.microsoft.com/office/word/2015/wordml/symex" xmlns:wpg="http://schemas.microsoft.com/office/word/2010/wordprocessingGroup" xmlns:wpi="http://schemas.microsoft.com/office/word/2010/wordprocessingInk" xmlns:wne="http://schemas.microsoft.com/office/word/2006/wordml" xmlns:wps="http://schemas.microsoft.com/office/word/2010/wordprocessingShape" mc:Ignorable="w14 w15 w16se wp14">
   <w:p>
     <w:pPr>
       <w:pStyle w:val="Titre5"/>
@@ -6485,7 +6518,7 @@
         <w:sz w:val="16"/>
         <w:szCs w:val="16"/>
       </w:rPr>
-      <w:t>2</w:t>
+      <w:t>3</w:t>
     </w:r>
     <w:r>
       <w:rPr>
@@ -6550,7 +6583,7 @@
 </file>
 
 <file path=word/footnotes.xml><?xml version="1.0" encoding="utf-8"?>
-<w:footnotes xmlns:wpc="http://schemas.microsoft.com/office/word/2010/wordprocessingCanvas" xmlns:cx="http://schemas.microsoft.com/office/drawing/2014/chartex" xmlns:cx1="http://schemas.microsoft.com/office/drawing/2015/9/8/chartex" xmlns:cx2="http://schemas.microsoft.com/office/drawing/2015/10/21/chartex" xmlns:cx3="http://schemas.microsoft.com/office/drawing/2016/5/9/chartex" xmlns:cx4="http://schemas.microsoft.com/office/drawing/2016/5/10/chartex" xmlns:cx5="http://schemas.microsoft.com/office/drawing/2016/5/11/chartex" xmlns:cx6="http://schemas.microsoft.com/office/drawing/2016/5/12/chartex" xmlns:cx7="http://schemas.microsoft.com/office/drawing/2016/5/13/chartex" xmlns:cx8="http://schemas.microsoft.com/office/drawing/2016/5/14/chartex" xmlns:mc="http://schemas.openxmlformats.org/markup-compatibility/2006" xmlns:aink="http://schemas.microsoft.com/office/drawing/2016/ink" xmlns:am3d="http://schemas.microsoft.com/office/drawing/2017/model3d" xmlns:o="urn:schemas-microsoft-com:office:office" xmlns:oel="http://schemas.microsoft.com/office/2019/extlst" xmlns:r="http://schemas.openxmlformats.org/officeDocument/2006/relationships" xmlns:m="http://schemas.openxmlformats.org/officeDocument/2006/math" xmlns:v="urn:schemas-microsoft-com:vml" xmlns:wp14="http://schemas.microsoft.com/office/word/2010/wordprocessingDrawing" xmlns:wp="http://schemas.openxmlformats.org/drawingml/2006/wordprocessingDrawing" xmlns:w10="urn:schemas-microsoft-com:office:word" xmlns:w="http://schemas.openxmlformats.org/wordprocessingml/2006/main" xmlns:w14="http://schemas.microsoft.com/office/word/2010/wordml" xmlns:w15="http://schemas.microsoft.com/office/word/2012/wordml" xmlns:w16cex="http://schemas.microsoft.com/office/word/2018/wordml/cex" xmlns:w16cid="http://schemas.microsoft.com/office/word/2016/wordml/cid" xmlns:w16="http://schemas.microsoft.com/office/word/2018/wordml" xmlns:w16sdtdh="http://schemas.microsoft.com/office/word/2020/wordml/sdtdatahash" xmlns:w16se="http://schemas.microsoft.com/office/word/2015/wordml/symex" xmlns:wpg="http://schemas.microsoft.com/office/word/2010/wordprocessingGroup" xmlns:wpi="http://schemas.microsoft.com/office/word/2010/wordprocessingInk" xmlns:wne="http://schemas.microsoft.com/office/word/2006/wordml" xmlns:wps="http://schemas.microsoft.com/office/word/2010/wordprocessingShape" mc:Ignorable="w14 w15 w16se w16cid w16 w16cex w16sdtdh wp14">
+<w:footnotes xmlns:wpc="http://schemas.microsoft.com/office/word/2010/wordprocessingCanvas" xmlns:cx="http://schemas.microsoft.com/office/drawing/2014/chartex" xmlns:cx1="http://schemas.microsoft.com/office/drawing/2015/9/8/chartex" xmlns:mc="http://schemas.openxmlformats.org/markup-compatibility/2006" xmlns:o="urn:schemas-microsoft-com:office:office" xmlns:r="http://schemas.openxmlformats.org/officeDocument/2006/relationships" xmlns:m="http://schemas.openxmlformats.org/officeDocument/2006/math" xmlns:v="urn:schemas-microsoft-com:vml" xmlns:wp14="http://schemas.microsoft.com/office/word/2010/wordprocessingDrawing" xmlns:wp="http://schemas.openxmlformats.org/drawingml/2006/wordprocessingDrawing" xmlns:w10="urn:schemas-microsoft-com:office:word" xmlns:w="http://schemas.openxmlformats.org/wordprocessingml/2006/main" xmlns:w14="http://schemas.microsoft.com/office/word/2010/wordml" xmlns:w15="http://schemas.microsoft.com/office/word/2012/wordml" xmlns:w16se="http://schemas.microsoft.com/office/word/2015/wordml/symex" xmlns:wpg="http://schemas.microsoft.com/office/word/2010/wordprocessingGroup" xmlns:wpi="http://schemas.microsoft.com/office/word/2010/wordprocessingInk" xmlns:wne="http://schemas.microsoft.com/office/word/2006/wordml" xmlns:wps="http://schemas.microsoft.com/office/word/2010/wordprocessingShape" mc:Ignorable="w14 w15 w16se wp14">
   <w:footnote w:type="separator" w:id="-1">
     <w:p>
       <w:r>
@@ -6569,7 +6602,7 @@
 </file>
 
 <file path=word/numbering.xml><?xml version="1.0" encoding="utf-8"?>
-<w:numbering xmlns:wpc="http://schemas.microsoft.com/office/word/2010/wordprocessingCanvas" xmlns:cx="http://schemas.microsoft.com/office/drawing/2014/chartex" xmlns:cx1="http://schemas.microsoft.com/office/drawing/2015/9/8/chartex" xmlns:cx2="http://schemas.microsoft.com/office/drawing/2015/10/21/chartex" xmlns:cx3="http://schemas.microsoft.com/office/drawing/2016/5/9/chartex" xmlns:cx4="http://schemas.microsoft.com/office/drawing/2016/5/10/chartex" xmlns:cx5="http://schemas.microsoft.com/office/drawing/2016/5/11/chartex" xmlns:cx6="http://schemas.microsoft.com/office/drawing/2016/5/12/chartex" xmlns:cx7="http://schemas.microsoft.com/office/drawing/2016/5/13/chartex" xmlns:cx8="http://schemas.microsoft.com/office/drawing/2016/5/14/chartex" xmlns:mc="http://schemas.openxmlformats.org/markup-compatibility/2006" xmlns:aink="http://schemas.microsoft.com/office/drawing/2016/ink" xmlns:am3d="http://schemas.microsoft.com/office/drawing/2017/model3d" xmlns:o="urn:schemas-microsoft-com:office:office" xmlns:oel="http://schemas.microsoft.com/office/2019/extlst" xmlns:r="http://schemas.openxmlformats.org/officeDocument/2006/relationships" xmlns:m="http://schemas.openxmlformats.org/officeDocument/2006/math" xmlns:v="urn:schemas-microsoft-com:vml" xmlns:wp14="http://schemas.microsoft.com/office/word/2010/wordprocessingDrawing" xmlns:wp="http://schemas.openxmlformats.org/drawingml/2006/wordprocessingDrawing" xmlns:w10="urn:schemas-microsoft-com:office:word" xmlns:w="http://schemas.openxmlformats.org/wordprocessingml/2006/main" xmlns:w14="http://schemas.microsoft.com/office/word/2010/wordml" xmlns:w15="http://schemas.microsoft.com/office/word/2012/wordml" xmlns:w16cex="http://schemas.microsoft.com/office/word/2018/wordml/cex" xmlns:w16cid="http://schemas.microsoft.com/office/word/2016/wordml/cid" xmlns:w16="http://schemas.microsoft.com/office/word/2018/wordml" xmlns:w16sdtdh="http://schemas.microsoft.com/office/word/2020/wordml/sdtdatahash" xmlns:w16se="http://schemas.microsoft.com/office/word/2015/wordml/symex" xmlns:wpg="http://schemas.microsoft.com/office/word/2010/wordprocessingGroup" xmlns:wpi="http://schemas.microsoft.com/office/word/2010/wordprocessingInk" xmlns:wne="http://schemas.microsoft.com/office/word/2006/wordml" xmlns:wps="http://schemas.microsoft.com/office/word/2010/wordprocessingShape" mc:Ignorable="w14 w15 w16se w16cid w16 w16cex w16sdtdh wp14">
+<w:numbering xmlns:wpc="http://schemas.microsoft.com/office/word/2010/wordprocessingCanvas" xmlns:cx="http://schemas.microsoft.com/office/drawing/2014/chartex" xmlns:cx1="http://schemas.microsoft.com/office/drawing/2015/9/8/chartex" xmlns:mc="http://schemas.openxmlformats.org/markup-compatibility/2006" xmlns:o="urn:schemas-microsoft-com:office:office" xmlns:r="http://schemas.openxmlformats.org/officeDocument/2006/relationships" xmlns:m="http://schemas.openxmlformats.org/officeDocument/2006/math" xmlns:v="urn:schemas-microsoft-com:vml" xmlns:wp14="http://schemas.microsoft.com/office/word/2010/wordprocessingDrawing" xmlns:wp="http://schemas.openxmlformats.org/drawingml/2006/wordprocessingDrawing" xmlns:w10="urn:schemas-microsoft-com:office:word" xmlns:w="http://schemas.openxmlformats.org/wordprocessingml/2006/main" xmlns:w14="http://schemas.microsoft.com/office/word/2010/wordml" xmlns:w15="http://schemas.microsoft.com/office/word/2012/wordml" xmlns:w16se="http://schemas.microsoft.com/office/word/2015/wordml/symex" xmlns:wpg="http://schemas.microsoft.com/office/word/2010/wordprocessingGroup" xmlns:wpi="http://schemas.microsoft.com/office/word/2010/wordprocessingInk" xmlns:wne="http://schemas.microsoft.com/office/word/2006/wordml" xmlns:wps="http://schemas.microsoft.com/office/word/2010/wordprocessingShape" mc:Ignorable="w14 w15 w16se wp14">
   <w:abstractNum w:abstractNumId="0" w15:restartNumberingAfterBreak="0">
     <w:nsid w:val="54810E12"/>
     <w:multiLevelType w:val="hybridMultilevel"/>
@@ -6683,14 +6716,14 @@
       </w:rPr>
     </w:lvl>
   </w:abstractNum>
-  <w:num w:numId="1" w16cid:durableId="1296526787">
+  <w:num w:numId="1">
     <w:abstractNumId w:val="0"/>
   </w:num>
 </w:numbering>
 </file>
 
 <file path=word/styles.xml><?xml version="1.0" encoding="utf-8"?>
-<w:styles xmlns:mc="http://schemas.openxmlformats.org/markup-compatibility/2006" xmlns:r="http://schemas.openxmlformats.org/officeDocument/2006/relationships" xmlns:w="http://schemas.openxmlformats.org/wordprocessingml/2006/main" xmlns:w14="http://schemas.microsoft.com/office/word/2010/wordml" xmlns:w15="http://schemas.microsoft.com/office/word/2012/wordml" xmlns:w16cex="http://schemas.microsoft.com/office/word/2018/wordml/cex" xmlns:w16cid="http://schemas.microsoft.com/office/word/2016/wordml/cid" xmlns:w16="http://schemas.microsoft.com/office/word/2018/wordml" xmlns:w16sdtdh="http://schemas.microsoft.com/office/word/2020/wordml/sdtdatahash" xmlns:w16se="http://schemas.microsoft.com/office/word/2015/wordml/symex" mc:Ignorable="w14 w15 w16se w16cid w16 w16cex w16sdtdh">
+<w:styles xmlns:mc="http://schemas.openxmlformats.org/markup-compatibility/2006" xmlns:r="http://schemas.openxmlformats.org/officeDocument/2006/relationships" xmlns:w="http://schemas.openxmlformats.org/wordprocessingml/2006/main" xmlns:w14="http://schemas.microsoft.com/office/word/2010/wordml" xmlns:w15="http://schemas.microsoft.com/office/word/2012/wordml" xmlns:w16se="http://schemas.microsoft.com/office/word/2015/wordml/symex" mc:Ignorable="w14 w15 w16se">
   <w:docDefaults>
     <w:rPrDefault>
       <w:rPr>
@@ -6700,7 +6733,7 @@
     </w:rPrDefault>
     <w:pPrDefault/>
   </w:docDefaults>
-  <w:latentStyles w:defLockedState="0" w:defUIPriority="0" w:defSemiHidden="0" w:defUnhideWhenUsed="0" w:defQFormat="0" w:count="376">
+  <w:latentStyles w:defLockedState="0" w:defUIPriority="0" w:defSemiHidden="0" w:defUnhideWhenUsed="0" w:defQFormat="0" w:count="371">
     <w:lsdException w:name="Normal" w:qFormat="1"/>
     <w:lsdException w:name="heading 1" w:qFormat="1"/>
     <w:lsdException w:name="heading 2" w:qFormat="1"/>
@@ -7066,11 +7099,6 @@
     <w:lsdException w:name="List Table 5 Dark Accent 6" w:uiPriority="50"/>
     <w:lsdException w:name="List Table 6 Colorful Accent 6" w:uiPriority="51"/>
     <w:lsdException w:name="List Table 7 Colorful Accent 6" w:uiPriority="52"/>
-    <w:lsdException w:name="Mention" w:semiHidden="1" w:uiPriority="99" w:unhideWhenUsed="1"/>
-    <w:lsdException w:name="Smart Hyperlink" w:semiHidden="1" w:uiPriority="99" w:unhideWhenUsed="1"/>
-    <w:lsdException w:name="Hashtag" w:semiHidden="1" w:uiPriority="99" w:unhideWhenUsed="1"/>
-    <w:lsdException w:name="Unresolved Mention" w:semiHidden="1" w:uiPriority="99" w:unhideWhenUsed="1"/>
-    <w:lsdException w:name="Smart Link" w:semiHidden="1" w:uiPriority="99" w:unhideWhenUsed="1"/>
   </w:latentStyles>
   <w:style w:type="paragraph" w:default="1" w:styleId="Normal">
     <w:name w:val="Normal"/>
@@ -7343,7 +7371,7 @@
 </file>
 
 <file path=word/glossary/document.xml><?xml version="1.0" encoding="utf-8"?>
-<w:glossaryDocument xmlns:wpc="http://schemas.microsoft.com/office/word/2010/wordprocessingCanvas" xmlns:cx="http://schemas.microsoft.com/office/drawing/2014/chartex" xmlns:cx1="http://schemas.microsoft.com/office/drawing/2015/9/8/chartex" xmlns:cx2="http://schemas.microsoft.com/office/drawing/2015/10/21/chartex" xmlns:cx3="http://schemas.microsoft.com/office/drawing/2016/5/9/chartex" xmlns:cx4="http://schemas.microsoft.com/office/drawing/2016/5/10/chartex" xmlns:cx5="http://schemas.microsoft.com/office/drawing/2016/5/11/chartex" xmlns:cx6="http://schemas.microsoft.com/office/drawing/2016/5/12/chartex" xmlns:cx7="http://schemas.microsoft.com/office/drawing/2016/5/13/chartex" xmlns:cx8="http://schemas.microsoft.com/office/drawing/2016/5/14/chartex" xmlns:mc="http://schemas.openxmlformats.org/markup-compatibility/2006" xmlns:aink="http://schemas.microsoft.com/office/drawing/2016/ink" xmlns:am3d="http://schemas.microsoft.com/office/drawing/2017/model3d" xmlns:o="urn:schemas-microsoft-com:office:office" xmlns:oel="http://schemas.microsoft.com/office/2019/extlst" xmlns:r="http://schemas.openxmlformats.org/officeDocument/2006/relationships" xmlns:m="http://schemas.openxmlformats.org/officeDocument/2006/math" xmlns:v="urn:schemas-microsoft-com:vml" xmlns:wp14="http://schemas.microsoft.com/office/word/2010/wordprocessingDrawing" xmlns:wp="http://schemas.openxmlformats.org/drawingml/2006/wordprocessingDrawing" xmlns:w10="urn:schemas-microsoft-com:office:word" xmlns:w="http://schemas.openxmlformats.org/wordprocessingml/2006/main" xmlns:w14="http://schemas.microsoft.com/office/word/2010/wordml" xmlns:w15="http://schemas.microsoft.com/office/word/2012/wordml" xmlns:w16cex="http://schemas.microsoft.com/office/word/2018/wordml/cex" xmlns:w16cid="http://schemas.microsoft.com/office/word/2016/wordml/cid" xmlns:w16="http://schemas.microsoft.com/office/word/2018/wordml" xmlns:w16sdtdh="http://schemas.microsoft.com/office/word/2020/wordml/sdtdatahash" xmlns:w16se="http://schemas.microsoft.com/office/word/2015/wordml/symex" xmlns:wpg="http://schemas.microsoft.com/office/word/2010/wordprocessingGroup" xmlns:wpi="http://schemas.microsoft.com/office/word/2010/wordprocessingInk" xmlns:wne="http://schemas.microsoft.com/office/word/2006/wordml" xmlns:wps="http://schemas.microsoft.com/office/word/2010/wordprocessingShape" mc:Ignorable="w14 w15 w16se w16cid w16 w16cex w16sdtdh wp14">
+<w:glossaryDocument xmlns:wpc="http://schemas.microsoft.com/office/word/2010/wordprocessingCanvas" xmlns:cx="http://schemas.microsoft.com/office/drawing/2014/chartex" xmlns:cx1="http://schemas.microsoft.com/office/drawing/2015/9/8/chartex" xmlns:mc="http://schemas.openxmlformats.org/markup-compatibility/2006" xmlns:o="urn:schemas-microsoft-com:office:office" xmlns:r="http://schemas.openxmlformats.org/officeDocument/2006/relationships" xmlns:m="http://schemas.openxmlformats.org/officeDocument/2006/math" xmlns:v="urn:schemas-microsoft-com:vml" xmlns:wp14="http://schemas.microsoft.com/office/word/2010/wordprocessingDrawing" xmlns:wp="http://schemas.openxmlformats.org/drawingml/2006/wordprocessingDrawing" xmlns:w10="urn:schemas-microsoft-com:office:word" xmlns:w="http://schemas.openxmlformats.org/wordprocessingml/2006/main" xmlns:w14="http://schemas.microsoft.com/office/word/2010/wordml" xmlns:w15="http://schemas.microsoft.com/office/word/2012/wordml" xmlns:w16se="http://schemas.microsoft.com/office/word/2015/wordml/symex" xmlns:wpg="http://schemas.microsoft.com/office/word/2010/wordprocessingGroup" xmlns:wpi="http://schemas.microsoft.com/office/word/2010/wordprocessingInk" xmlns:wne="http://schemas.microsoft.com/office/word/2006/wordml" xmlns:wps="http://schemas.microsoft.com/office/word/2010/wordprocessingShape" mc:Ignorable="w14 w15 w16se wp14">
   <w:docParts>
     <w:docPart>
       <w:docPartPr>
@@ -7369,7 +7397,7 @@
 </file>
 
 <file path=word/glossary/fontTable.xml><?xml version="1.0" encoding="utf-8"?>
-<w:fonts xmlns:mc="http://schemas.openxmlformats.org/markup-compatibility/2006" xmlns:r="http://schemas.openxmlformats.org/officeDocument/2006/relationships" xmlns:w="http://schemas.openxmlformats.org/wordprocessingml/2006/main" xmlns:w14="http://schemas.microsoft.com/office/word/2010/wordml" xmlns:w15="http://schemas.microsoft.com/office/word/2012/wordml" xmlns:w16cex="http://schemas.microsoft.com/office/word/2018/wordml/cex" xmlns:w16cid="http://schemas.microsoft.com/office/word/2016/wordml/cid" xmlns:w16="http://schemas.microsoft.com/office/word/2018/wordml" xmlns:w16sdtdh="http://schemas.microsoft.com/office/word/2020/wordml/sdtdatahash" xmlns:w16se="http://schemas.microsoft.com/office/word/2015/wordml/symex" mc:Ignorable="w14 w15 w16se w16cid w16 w16cex w16sdtdh">
+<w:fonts xmlns:mc="http://schemas.openxmlformats.org/markup-compatibility/2006" xmlns:r="http://schemas.openxmlformats.org/officeDocument/2006/relationships" xmlns:w="http://schemas.openxmlformats.org/wordprocessingml/2006/main" xmlns:w14="http://schemas.microsoft.com/office/word/2010/wordml" xmlns:w15="http://schemas.microsoft.com/office/word/2012/wordml" xmlns:w16se="http://schemas.microsoft.com/office/word/2015/wordml/symex" mc:Ignorable="w14 w15 w16se">
   <w:font w:name="Symbol">
     <w:panose1 w:val="05050102010706020507"/>
     <w:charset w:val="02"/>
@@ -7459,14 +7487,13 @@
 </file>
 
 <file path=word/glossary/settings.xml><?xml version="1.0" encoding="utf-8"?>
-<w:settings xmlns:mc="http://schemas.openxmlformats.org/markup-compatibility/2006" xmlns:o="urn:schemas-microsoft-com:office:office" xmlns:r="http://schemas.openxmlformats.org/officeDocument/2006/relationships" xmlns:m="http://schemas.openxmlformats.org/officeDocument/2006/math" xmlns:v="urn:schemas-microsoft-com:vml" xmlns:w10="urn:schemas-microsoft-com:office:word" xmlns:w="http://schemas.openxmlformats.org/wordprocessingml/2006/main" xmlns:w14="http://schemas.microsoft.com/office/word/2010/wordml" xmlns:w15="http://schemas.microsoft.com/office/word/2012/wordml" xmlns:w16cex="http://schemas.microsoft.com/office/word/2018/wordml/cex" xmlns:w16cid="http://schemas.microsoft.com/office/word/2016/wordml/cid" xmlns:w16="http://schemas.microsoft.com/office/word/2018/wordml" xmlns:w16sdtdh="http://schemas.microsoft.com/office/word/2020/wordml/sdtdatahash" xmlns:w16se="http://schemas.microsoft.com/office/word/2015/wordml/symex" xmlns:sl="http://schemas.openxmlformats.org/schemaLibrary/2006/main" mc:Ignorable="w14 w15 w16se w16cid w16 w16cex w16sdtdh">
+<w:settings xmlns:mc="http://schemas.openxmlformats.org/markup-compatibility/2006" xmlns:o="urn:schemas-microsoft-com:office:office" xmlns:r="http://schemas.openxmlformats.org/officeDocument/2006/relationships" xmlns:m="http://schemas.openxmlformats.org/officeDocument/2006/math" xmlns:v="urn:schemas-microsoft-com:vml" xmlns:w10="urn:schemas-microsoft-com:office:word" xmlns:w="http://schemas.openxmlformats.org/wordprocessingml/2006/main" xmlns:w14="http://schemas.microsoft.com/office/word/2010/wordml" xmlns:w15="http://schemas.microsoft.com/office/word/2012/wordml" xmlns:w16se="http://schemas.microsoft.com/office/word/2015/wordml/symex" xmlns:sl="http://schemas.openxmlformats.org/schemaLibrary/2006/main" mc:Ignorable="w14 w15 w16se">
   <w:defaultTabStop w:val="708"/>
   <w:hyphenationZone w:val="425"/>
   <w:characterSpacingControl w:val="doNotCompress"/>
   <w:compat>
     <w:useFELayout/>
     <w:compatSetting w:name="compatibilityMode" w:uri="http://schemas.microsoft.com/office/word" w:val="12"/>
-    <w:compatSetting w:name="useWord2013TrackBottomHyphenation" w:uri="http://schemas.microsoft.com/office/word" w:val="1"/>
   </w:compat>
   <w:rsids>
     <w:rsidRoot w:val="00B13081"/>
@@ -7494,7 +7521,7 @@
 </file>
 
 <file path=word/glossary/styles.xml><?xml version="1.0" encoding="utf-8"?>
-<w:styles xmlns:mc="http://schemas.openxmlformats.org/markup-compatibility/2006" xmlns:r="http://schemas.openxmlformats.org/officeDocument/2006/relationships" xmlns:w="http://schemas.openxmlformats.org/wordprocessingml/2006/main" xmlns:w14="http://schemas.microsoft.com/office/word/2010/wordml" xmlns:w15="http://schemas.microsoft.com/office/word/2012/wordml" xmlns:w16cex="http://schemas.microsoft.com/office/word/2018/wordml/cex" xmlns:w16cid="http://schemas.microsoft.com/office/word/2016/wordml/cid" xmlns:w16="http://schemas.microsoft.com/office/word/2018/wordml" xmlns:w16sdtdh="http://schemas.microsoft.com/office/word/2020/wordml/sdtdatahash" xmlns:w16se="http://schemas.microsoft.com/office/word/2015/wordml/symex" mc:Ignorable="w14 w15 w16se w16cid w16 w16cex w16sdtdh">
+<w:styles xmlns:mc="http://schemas.openxmlformats.org/markup-compatibility/2006" xmlns:r="http://schemas.openxmlformats.org/officeDocument/2006/relationships" xmlns:w="http://schemas.openxmlformats.org/wordprocessingml/2006/main" xmlns:w14="http://schemas.microsoft.com/office/word/2010/wordml" xmlns:w15="http://schemas.microsoft.com/office/word/2012/wordml" xmlns:w16se="http://schemas.microsoft.com/office/word/2015/wordml/symex" mc:Ignorable="w14 w15 w16se">
   <w:docDefaults>
     <w:rPrDefault>
       <w:rPr>
@@ -7510,7 +7537,7 @@
       </w:pPr>
     </w:pPrDefault>
   </w:docDefaults>
-  <w:latentStyles w:defLockedState="0" w:defUIPriority="99" w:defSemiHidden="0" w:defUnhideWhenUsed="0" w:defQFormat="0" w:count="376">
+  <w:latentStyles w:defLockedState="0" w:defUIPriority="99" w:defSemiHidden="0" w:defUnhideWhenUsed="0" w:defQFormat="0" w:count="371">
     <w:lsdException w:name="Normal" w:uiPriority="0" w:qFormat="1"/>
     <w:lsdException w:name="heading 1" w:uiPriority="9" w:qFormat="1"/>
     <w:lsdException w:name="heading 2" w:semiHidden="1" w:uiPriority="9" w:unhideWhenUsed="1" w:qFormat="1"/>
@@ -7882,11 +7909,6 @@
     <w:lsdException w:name="List Table 5 Dark Accent 6" w:uiPriority="50"/>
     <w:lsdException w:name="List Table 6 Colorful Accent 6" w:uiPriority="51"/>
     <w:lsdException w:name="List Table 7 Colorful Accent 6" w:uiPriority="52"/>
-    <w:lsdException w:name="Mention" w:semiHidden="1" w:unhideWhenUsed="1"/>
-    <w:lsdException w:name="Smart Hyperlink" w:semiHidden="1" w:unhideWhenUsed="1"/>
-    <w:lsdException w:name="Hashtag" w:semiHidden="1" w:unhideWhenUsed="1"/>
-    <w:lsdException w:name="Unresolved Mention" w:semiHidden="1" w:unhideWhenUsed="1"/>
-    <w:lsdException w:name="Smart Link" w:semiHidden="1" w:unhideWhenUsed="1"/>
   </w:latentStyles>
   <w:style w:type="paragraph" w:default="1" w:styleId="Normal">
     <w:name w:val="Normal"/>
@@ -7923,7 +7945,7 @@
 </file>
 
 <file path=word/glossary/webSettings.xml><?xml version="1.0" encoding="utf-8"?>
-<w:webSettings xmlns:mc="http://schemas.openxmlformats.org/markup-compatibility/2006" xmlns:r="http://schemas.openxmlformats.org/officeDocument/2006/relationships" xmlns:w="http://schemas.openxmlformats.org/wordprocessingml/2006/main" xmlns:w14="http://schemas.microsoft.com/office/word/2010/wordml" xmlns:w15="http://schemas.microsoft.com/office/word/2012/wordml" xmlns:w16cex="http://schemas.microsoft.com/office/word/2018/wordml/cex" xmlns:w16cid="http://schemas.microsoft.com/office/word/2016/wordml/cid" xmlns:w16="http://schemas.microsoft.com/office/word/2018/wordml" xmlns:w16sdtdh="http://schemas.microsoft.com/office/word/2020/wordml/sdtdatahash" xmlns:w16se="http://schemas.microsoft.com/office/word/2015/wordml/symex" mc:Ignorable="w14 w15 w16se w16cid w16 w16cex w16sdtdh"/>
+<w:webSettings xmlns:mc="http://schemas.openxmlformats.org/markup-compatibility/2006" xmlns:r="http://schemas.openxmlformats.org/officeDocument/2006/relationships" xmlns:w="http://schemas.openxmlformats.org/wordprocessingml/2006/main" xmlns:w14="http://schemas.microsoft.com/office/word/2010/wordml" xmlns:w15="http://schemas.microsoft.com/office/word/2012/wordml" xmlns:w16se="http://schemas.microsoft.com/office/word/2015/wordml/symex" mc:Ignorable="w14 w15 w16se"/>
 </file>
 
 <file path=word/theme/theme1.xml><?xml version="1.0" encoding="utf-8"?>
@@ -8212,9 +8234,12 @@
 </file>
 
 <file path=customXml/item1.xml><?xml version="1.0" encoding="utf-8"?>
-<p:properties xmlns:p="http://schemas.microsoft.com/office/2006/metadata/properties" xmlns:xsi="http://www.w3.org/2001/XMLSchema-instance" xmlns:pc="http://schemas.microsoft.com/office/infopath/2007/PartnerControls">
-  <documentManagement/>
-</p:properties>
+<?mso-contentType ?>
+<FormTemplates xmlns="http://schemas.microsoft.com/sharepoint/v3/contenttype/forms">
+  <Display>DocumentLibraryForm</Display>
+  <Edit>DocumentLibraryForm</Edit>
+  <New>DocumentLibraryForm</New>
+</FormTemplates>
 </file>
 
 <file path=customXml/item2.xml><?xml version="1.0" encoding="utf-8"?>
@@ -8421,19 +8446,15 @@
 </file>
 
 <file path=customXml/item3.xml><?xml version="1.0" encoding="utf-8"?>
-<?mso-contentType ?>
-<FormTemplates xmlns="http://schemas.microsoft.com/sharepoint/v3/contenttype/forms">
-  <Display>DocumentLibraryForm</Display>
-  <Edit>DocumentLibraryForm</Edit>
-  <New>DocumentLibraryForm</New>
-</FormTemplates>
+<p:properties xmlns:p="http://schemas.microsoft.com/office/2006/metadata/properties" xmlns:xsi="http://www.w3.org/2001/XMLSchema-instance" xmlns:pc="http://schemas.microsoft.com/office/infopath/2007/PartnerControls">
+  <documentManagement/>
+</p:properties>
 </file>
 
 <file path=customXml/itemProps1.xml><?xml version="1.0" encoding="utf-8"?>
-<ds:datastoreItem xmlns:ds="http://schemas.openxmlformats.org/officeDocument/2006/customXml" ds:itemID="{651C7561-C684-4FBD-A7D4-C872D8F6CF73}">
+<ds:datastoreItem xmlns:ds="http://schemas.openxmlformats.org/officeDocument/2006/customXml" ds:itemID="{88844E1E-D97E-4FC1-ADC8-56732FF955B2}">
   <ds:schemaRefs>
-    <ds:schemaRef ds:uri="http://schemas.microsoft.com/office/2006/metadata/properties"/>
-    <ds:schemaRef ds:uri="http://schemas.microsoft.com/office/infopath/2007/PartnerControls"/>
+    <ds:schemaRef ds:uri="http://schemas.microsoft.com/sharepoint/v3/contenttype/forms"/>
   </ds:schemaRefs>
 </ds:datastoreItem>
 </file>
@@ -8458,9 +8479,10 @@
 </file>
 
 <file path=customXml/itemProps3.xml><?xml version="1.0" encoding="utf-8"?>
-<ds:datastoreItem xmlns:ds="http://schemas.openxmlformats.org/officeDocument/2006/customXml" ds:itemID="{88844E1E-D97E-4FC1-ADC8-56732FF955B2}">
+<ds:datastoreItem xmlns:ds="http://schemas.openxmlformats.org/officeDocument/2006/customXml" ds:itemID="{651C7561-C684-4FBD-A7D4-C872D8F6CF73}">
   <ds:schemaRefs>
-    <ds:schemaRef ds:uri="http://schemas.microsoft.com/sharepoint/v3/contenttype/forms"/>
+    <ds:schemaRef ds:uri="http://schemas.microsoft.com/office/2006/metadata/properties"/>
+    <ds:schemaRef ds:uri="http://schemas.microsoft.com/office/infopath/2007/PartnerControls"/>
   </ds:schemaRefs>
 </ds:datastoreItem>
 </file>
</xml_diff>